<commit_message>
sanjesh docs final pd(c)
</commit_message>
<xml_diff>
--- a/سنجش/مستندات تحویلی سامانه به همراه مستندات کد/تشخیص سطوح زیرکشت-فاز سوم.docx
+++ b/سنجش/مستندات تحویلی سامانه به همراه مستندات کد/تشخیص سطوح زیرکشت-فاز سوم.docx
@@ -1,6 +1,6 @@
 
 <file path=word/document.xml><?xml version="1.0" encoding="utf-8"?>
-<w:document xmlns:wpc="http://schemas.microsoft.com/office/word/2010/wordprocessingCanvas" xmlns:cx="http://schemas.microsoft.com/office/drawing/2014/chartex" xmlns:mc="http://schemas.openxmlformats.org/markup-compatibility/2006" xmlns:o="urn:schemas-microsoft-com:office:office" xmlns:r="http://schemas.openxmlformats.org/officeDocument/2006/relationships" xmlns:m="http://schemas.openxmlformats.org/officeDocument/2006/math" xmlns:v="urn:schemas-microsoft-com:vml" xmlns:wp14="http://schemas.microsoft.com/office/word/2010/wordprocessingDrawing" xmlns:wp="http://schemas.openxmlformats.org/drawingml/2006/wordprocessingDrawing" xmlns:w10="urn:schemas-microsoft-com:office:word" xmlns:w="http://schemas.openxmlformats.org/wordprocessingml/2006/main" xmlns:w14="http://schemas.microsoft.com/office/word/2010/wordml" xmlns:w15="http://schemas.microsoft.com/office/word/2012/wordml" xmlns:w16se="http://schemas.microsoft.com/office/word/2015/wordml/symex" xmlns:wpg="http://schemas.microsoft.com/office/word/2010/wordprocessingGroup" xmlns:wpi="http://schemas.microsoft.com/office/word/2010/wordprocessingInk" xmlns:wne="http://schemas.microsoft.com/office/word/2006/wordml" xmlns:wps="http://schemas.microsoft.com/office/word/2010/wordprocessingShape" mc:Ignorable="w14 w15 w16se wp14">
+<w:document xmlns:wpc="http://schemas.microsoft.com/office/word/2010/wordprocessingCanvas" xmlns:mc="http://schemas.openxmlformats.org/markup-compatibility/2006" xmlns:o="urn:schemas-microsoft-com:office:office" xmlns:r="http://schemas.openxmlformats.org/officeDocument/2006/relationships" xmlns:m="http://schemas.openxmlformats.org/officeDocument/2006/math" xmlns:v="urn:schemas-microsoft-com:vml" xmlns:wp14="http://schemas.microsoft.com/office/word/2010/wordprocessingDrawing" xmlns:wp="http://schemas.openxmlformats.org/drawingml/2006/wordprocessingDrawing" xmlns:w10="urn:schemas-microsoft-com:office:word" xmlns:w="http://schemas.openxmlformats.org/wordprocessingml/2006/main" xmlns:w14="http://schemas.microsoft.com/office/word/2010/wordml" xmlns:w15="http://schemas.microsoft.com/office/word/2012/wordml" xmlns:wpg="http://schemas.microsoft.com/office/word/2010/wordprocessingGroup" xmlns:wpi="http://schemas.microsoft.com/office/word/2010/wordprocessingInk" xmlns:wne="http://schemas.microsoft.com/office/word/2006/wordml" xmlns:wps="http://schemas.microsoft.com/office/word/2010/wordprocessingShape" mc:Ignorable="w14 w15 wp14">
   <w:body>
     <w:p>
       <w:pPr>
@@ -9,6 +9,8 @@
           <w:rtl/>
         </w:rPr>
       </w:pPr>
+      <w:bookmarkStart w:id="0" w:name="_GoBack"/>
+      <w:bookmarkEnd w:id="0"/>
       <w:r>
         <w:rPr>
           <w:noProof/>
@@ -9177,6 +9179,15 @@
                 <w:rtl/>
               </w:rPr>
             </w:pPr>
+            <w:r>
+              <w:rPr>
+                <w:rFonts w:eastAsia="Times New Roman" w:hint="cs"/>
+                <w:sz w:val="20"/>
+                <w:szCs w:val="20"/>
+                <w:rtl/>
+              </w:rPr>
+              <w:t>کارشناسی ارشد</w:t>
+            </w:r>
           </w:p>
         </w:tc>
         <w:tc>
@@ -9195,6 +9206,15 @@
                 <w:rtl/>
               </w:rPr>
             </w:pPr>
+            <w:r>
+              <w:rPr>
+                <w:rFonts w:eastAsia="Times New Roman" w:hint="cs"/>
+                <w:sz w:val="20"/>
+                <w:szCs w:val="20"/>
+                <w:rtl/>
+              </w:rPr>
+              <w:t>برق الکترونیک</w:t>
+            </w:r>
           </w:p>
         </w:tc>
         <w:tc>
@@ -9220,7 +9240,7 @@
                 <w:szCs w:val="20"/>
                 <w:rtl/>
               </w:rPr>
-              <w:t>مدیر نرم افزار</w:t>
+              <w:t>مربی</w:t>
             </w:r>
           </w:p>
         </w:tc>
@@ -18932,8 +18952,6 @@
           <w:szCs w:val="24"/>
         </w:rPr>
       </w:pPr>
-      <w:bookmarkStart w:id="0" w:name="_GoBack"/>
-      <w:bookmarkEnd w:id="0"/>
       <w:r>
         <w:rPr>
           <w:b/>
@@ -22695,7 +22713,7 @@
           </mc:Choice>
           <mc:Fallback>
             <w:pict>
-              <v:roundrect w14:anchorId="3414A16A" id="Rounded Rectangle 4" o:spid="_x0000_s1026" style="position:absolute;margin-left:48.35pt;margin-top:19.55pt;width:213.95pt;height:123.6pt;rotation:4821919fd;z-index:251668480;visibility:visible;mso-wrap-style:square;mso-wrap-distance-left:9pt;mso-wrap-distance-top:0;mso-wrap-distance-right:9pt;mso-wrap-distance-bottom:0;mso-position-horizontal:absolute;mso-position-horizontal-relative:text;mso-position-vertical:absolute;mso-position-vertical-relative:text;v-text-anchor:middle" arcsize="10923f" o:gfxdata="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" fillcolor="white [3212]" strokecolor="white [3212]" strokeweight="2pt"/>
+              <v:roundrect w14:anchorId="29322F66" id="Rounded Rectangle 4" o:spid="_x0000_s1026" style="position:absolute;margin-left:48.35pt;margin-top:19.55pt;width:213.95pt;height:123.6pt;rotation:4821919fd;z-index:251668480;visibility:visible;mso-wrap-style:square;mso-wrap-distance-left:9pt;mso-wrap-distance-top:0;mso-wrap-distance-right:9pt;mso-wrap-distance-bottom:0;mso-position-horizontal:absolute;mso-position-horizontal-relative:text;mso-position-vertical:absolute;mso-position-vertical-relative:text;v-text-anchor:middle" arcsize="10923f" o:gfxdata="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" fillcolor="white [3212]" strokecolor="white [3212]" strokeweight="2pt"/>
             </w:pict>
           </mc:Fallback>
         </mc:AlternateContent>
@@ -23451,7 +23469,7 @@
           </mc:Choice>
           <mc:Fallback>
             <w:pict>
-              <v:line w14:anchorId="6565DE57" id="Straight Connector 40" o:spid="_x0000_s1026" style="position:absolute;flip:x;z-index:251656192;visibility:visible;mso-wrap-style:square;mso-width-percent:0;mso-height-percent:0;mso-wrap-distance-left:9pt;mso-wrap-distance-top:0;mso-wrap-distance-right:9pt;mso-wrap-distance-bottom:0;mso-position-horizontal:absolute;mso-position-horizontal-relative:text;mso-position-vertical:absolute;mso-position-vertical-relative:text;mso-width-percent:0;mso-height-percent:0;mso-width-relative:margin;mso-height-relative:margin" from="291.7pt,194.8pt" to="331.15pt,200.95pt" o:gfxdata="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">
+              <v:line w14:anchorId="7452FBF6" id="Straight Connector 40" o:spid="_x0000_s1026" style="position:absolute;flip:x;z-index:251656192;visibility:visible;mso-wrap-style:square;mso-width-percent:0;mso-height-percent:0;mso-wrap-distance-left:9pt;mso-wrap-distance-top:0;mso-wrap-distance-right:9pt;mso-wrap-distance-bottom:0;mso-position-horizontal:absolute;mso-position-horizontal-relative:text;mso-position-vertical:absolute;mso-position-vertical-relative:text;mso-width-percent:0;mso-height-percent:0;mso-width-relative:margin;mso-height-relative:margin" from="291.7pt,194.8pt" to="331.15pt,200.95pt" o:gfxdata="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">
                 <v:stroke endarrow="block"/>
               </v:line>
             </w:pict>
@@ -23740,7 +23758,7 @@
           </mc:Choice>
           <mc:Fallback>
             <w:pict>
-              <v:line w14:anchorId="5805BF5F" id="Straight Connector 43" o:spid="_x0000_s1026" style="position:absolute;flip:x y;z-index:251660288;visibility:visible;mso-wrap-style:square;mso-width-percent:0;mso-height-percent:0;mso-wrap-distance-left:9pt;mso-wrap-distance-top:0;mso-wrap-distance-right:9pt;mso-wrap-distance-bottom:0;mso-position-horizontal:absolute;mso-position-horizontal-relative:text;mso-position-vertical:absolute;mso-position-vertical-relative:text;mso-width-percent:0;mso-height-percent:0;mso-width-relative:margin;mso-height-relative:margin" from="394.4pt,225.55pt" to="411.95pt,258.1pt" o:gfxdata="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">
+              <v:line w14:anchorId="4CC9A75B" id="Straight Connector 43" o:spid="_x0000_s1026" style="position:absolute;flip:x y;z-index:251660288;visibility:visible;mso-wrap-style:square;mso-width-percent:0;mso-height-percent:0;mso-wrap-distance-left:9pt;mso-wrap-distance-top:0;mso-wrap-distance-right:9pt;mso-wrap-distance-bottom:0;mso-position-horizontal:absolute;mso-position-horizontal-relative:text;mso-position-vertical:absolute;mso-position-vertical-relative:text;mso-width-percent:0;mso-height-percent:0;mso-width-relative:margin;mso-height-relative:margin" from="394.4pt,225.55pt" to="411.95pt,258.1pt" o:gfxdata="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">
                 <v:stroke endarrow="block"/>
               </v:line>
             </w:pict>
@@ -23814,7 +23832,7 @@
           </mc:Choice>
           <mc:Fallback>
             <w:pict>
-              <v:line w14:anchorId="0C93E463" id="Straight Connector 37" o:spid="_x0000_s1026" style="position:absolute;z-index:251650048;visibility:visible;mso-wrap-style:square;mso-height-percent:0;mso-wrap-distance-left:9pt;mso-wrap-distance-top:0;mso-wrap-distance-right:9pt;mso-wrap-distance-bottom:0;mso-position-horizontal:absolute;mso-position-horizontal-relative:text;mso-position-vertical:absolute;mso-position-vertical-relative:text;mso-height-percent:0;mso-height-relative:margin" from="40.4pt,147.9pt" to="40.4pt,186pt" o:gfxdata="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">
+              <v:line w14:anchorId="17F55F67" id="Straight Connector 37" o:spid="_x0000_s1026" style="position:absolute;z-index:251650048;visibility:visible;mso-wrap-style:square;mso-height-percent:0;mso-wrap-distance-left:9pt;mso-wrap-distance-top:0;mso-wrap-distance-right:9pt;mso-wrap-distance-bottom:0;mso-position-horizontal:absolute;mso-position-horizontal-relative:text;mso-position-vertical:absolute;mso-position-vertical-relative:text;mso-height-percent:0;mso-height-relative:margin" from="40.4pt,147.9pt" to="40.4pt,186pt" o:gfxdata="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">
                 <v:stroke endarrow="block"/>
               </v:line>
             </w:pict>
@@ -23891,7 +23909,7 @@
           </mc:Choice>
           <mc:Fallback>
             <w:pict>
-              <v:line w14:anchorId="589536DA" id="Straight Connector 37" o:spid="_x0000_s1026" style="position:absolute;flip:x y;z-index:251652096;visibility:visible;mso-wrap-style:square;mso-width-percent:0;mso-height-percent:0;mso-wrap-distance-left:9pt;mso-wrap-distance-top:0;mso-wrap-distance-right:9pt;mso-wrap-distance-bottom:0;mso-position-horizontal:absolute;mso-position-horizontal-relative:text;mso-position-vertical:absolute;mso-position-vertical-relative:text;mso-width-percent:0;mso-height-percent:0;mso-width-relative:margin;mso-height-relative:margin" from="44.85pt,149.1pt" to="45.75pt,185.1pt" o:gfxdata="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">
+              <v:line w14:anchorId="2F4541A3" id="Straight Connector 37" o:spid="_x0000_s1026" style="position:absolute;flip:x y;z-index:251652096;visibility:visible;mso-wrap-style:square;mso-width-percent:0;mso-height-percent:0;mso-wrap-distance-left:9pt;mso-wrap-distance-top:0;mso-wrap-distance-right:9pt;mso-wrap-distance-bottom:0;mso-position-horizontal:absolute;mso-position-horizontal-relative:text;mso-position-vertical:absolute;mso-position-vertical-relative:text;mso-width-percent:0;mso-height-percent:0;mso-width-relative:margin;mso-height-relative:margin" from="44.85pt,149.1pt" to="45.75pt,185.1pt" o:gfxdata="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">
                 <v:stroke endarrow="block"/>
               </v:line>
             </w:pict>
@@ -26465,8 +26483,8 @@
           <w:b/>
         </w:rPr>
       </w:pPr>
-      <w:bookmarkStart w:id="11" w:name="_Toc506719435"/>
-      <w:bookmarkStart w:id="12" w:name="_Toc534513330"/>
+      <w:bookmarkStart w:id="11" w:name="_Toc534513330"/>
+      <w:bookmarkStart w:id="12" w:name="_Toc506719435"/>
       <w:r>
         <w:rPr>
           <w:rFonts w:eastAsia="Noto Sans CJK SC Regular"/>
@@ -26474,15 +26492,15 @@
         </w:rPr>
         <w:t>الگوریتم</w:t>
       </w:r>
+      <w:bookmarkEnd w:id="11"/>
+      <w:r>
+        <w:rPr>
+          <w:rFonts w:eastAsia="Noto Sans CJK SC Regular"/>
+          <w:rtl/>
+        </w:rPr>
+        <w:t xml:space="preserve"> </w:t>
+      </w:r>
       <w:bookmarkEnd w:id="12"/>
-      <w:r>
-        <w:rPr>
-          <w:rFonts w:eastAsia="Noto Sans CJK SC Regular"/>
-          <w:rtl/>
-        </w:rPr>
-        <w:t xml:space="preserve"> </w:t>
-      </w:r>
-      <w:bookmarkEnd w:id="11"/>
     </w:p>
     <w:p>
       <w:pPr>
@@ -34346,6 +34364,7 @@
                 <w:rtl/>
                 <w:lang w:bidi="fa-IR"/>
               </w:rPr>
+              <w:lastRenderedPageBreak/>
               <w:t>صفحه ادمین نتیجه تحلیل الگوریتم</w:t>
             </w:r>
           </w:p>
@@ -34457,7 +34476,6 @@
                 <w:rtl/>
                 <w:lang w:bidi="fa-IR"/>
               </w:rPr>
-              <w:lastRenderedPageBreak/>
               <w:t>صفحه ادمین مناطق</w:t>
             </w:r>
           </w:p>
@@ -34569,7 +34587,6 @@
                 <w:rtl/>
                 <w:lang w:bidi="fa-IR"/>
               </w:rPr>
-              <w:lastRenderedPageBreak/>
               <w:t xml:space="preserve">صفحه ادمین محصولات یک منطقه </w:t>
             </w:r>
           </w:p>
@@ -36650,7 +36667,6 @@
                 <w:rtl/>
                 <w:lang w:bidi="fa-IR"/>
               </w:rPr>
-              <w:lastRenderedPageBreak/>
               <w:t xml:space="preserve">توسط این کلاس لیستی از تمام مناطق موجود در پایگاه داده به همراه خصوصیاتی که دارند را به فرمت </w:t>
             </w:r>
             <w:r>
@@ -37216,7 +37232,7 @@
 </file>
 
 <file path=word/endnotes.xml><?xml version="1.0" encoding="utf-8"?>
-<w:endnotes xmlns:wpc="http://schemas.microsoft.com/office/word/2010/wordprocessingCanvas" xmlns:cx="http://schemas.microsoft.com/office/drawing/2014/chartex" xmlns:mc="http://schemas.openxmlformats.org/markup-compatibility/2006" xmlns:o="urn:schemas-microsoft-com:office:office" xmlns:r="http://schemas.openxmlformats.org/officeDocument/2006/relationships" xmlns:m="http://schemas.openxmlformats.org/officeDocument/2006/math" xmlns:v="urn:schemas-microsoft-com:vml" xmlns:wp14="http://schemas.microsoft.com/office/word/2010/wordprocessingDrawing" xmlns:wp="http://schemas.openxmlformats.org/drawingml/2006/wordprocessingDrawing" xmlns:w10="urn:schemas-microsoft-com:office:word" xmlns:w="http://schemas.openxmlformats.org/wordprocessingml/2006/main" xmlns:w14="http://schemas.microsoft.com/office/word/2010/wordml" xmlns:w15="http://schemas.microsoft.com/office/word/2012/wordml" xmlns:w16se="http://schemas.microsoft.com/office/word/2015/wordml/symex" xmlns:wpg="http://schemas.microsoft.com/office/word/2010/wordprocessingGroup" xmlns:wpi="http://schemas.microsoft.com/office/word/2010/wordprocessingInk" xmlns:wne="http://schemas.microsoft.com/office/word/2006/wordml" xmlns:wps="http://schemas.microsoft.com/office/word/2010/wordprocessingShape" mc:Ignorable="w14 w15 w16se wp14">
+<w:endnotes xmlns:wpc="http://schemas.microsoft.com/office/word/2010/wordprocessingCanvas" xmlns:mc="http://schemas.openxmlformats.org/markup-compatibility/2006" xmlns:o="urn:schemas-microsoft-com:office:office" xmlns:r="http://schemas.openxmlformats.org/officeDocument/2006/relationships" xmlns:m="http://schemas.openxmlformats.org/officeDocument/2006/math" xmlns:v="urn:schemas-microsoft-com:vml" xmlns:wp14="http://schemas.microsoft.com/office/word/2010/wordprocessingDrawing" xmlns:wp="http://schemas.openxmlformats.org/drawingml/2006/wordprocessingDrawing" xmlns:w10="urn:schemas-microsoft-com:office:word" xmlns:w="http://schemas.openxmlformats.org/wordprocessingml/2006/main" xmlns:w14="http://schemas.microsoft.com/office/word/2010/wordml" xmlns:w15="http://schemas.microsoft.com/office/word/2012/wordml" xmlns:wpg="http://schemas.microsoft.com/office/word/2010/wordprocessingGroup" xmlns:wpi="http://schemas.microsoft.com/office/word/2010/wordprocessingInk" xmlns:wne="http://schemas.microsoft.com/office/word/2006/wordml" xmlns:wps="http://schemas.microsoft.com/office/word/2010/wordprocessingShape" mc:Ignorable="w14 w15 wp14">
   <w:endnote w:type="separator" w:id="-1">
     <w:p>
       <w:r>
@@ -37237,7 +37253,7 @@
 </file>
 
 <file path=word/footer1.xml><?xml version="1.0" encoding="utf-8"?>
-<w:ftr xmlns:wpc="http://schemas.microsoft.com/office/word/2010/wordprocessingCanvas" xmlns:cx="http://schemas.microsoft.com/office/drawing/2014/chartex" xmlns:mc="http://schemas.openxmlformats.org/markup-compatibility/2006" xmlns:o="urn:schemas-microsoft-com:office:office" xmlns:r="http://schemas.openxmlformats.org/officeDocument/2006/relationships" xmlns:m="http://schemas.openxmlformats.org/officeDocument/2006/math" xmlns:v="urn:schemas-microsoft-com:vml" xmlns:wp14="http://schemas.microsoft.com/office/word/2010/wordprocessingDrawing" xmlns:wp="http://schemas.openxmlformats.org/drawingml/2006/wordprocessingDrawing" xmlns:w10="urn:schemas-microsoft-com:office:word" xmlns:w="http://schemas.openxmlformats.org/wordprocessingml/2006/main" xmlns:w14="http://schemas.microsoft.com/office/word/2010/wordml" xmlns:w15="http://schemas.microsoft.com/office/word/2012/wordml" xmlns:w16se="http://schemas.microsoft.com/office/word/2015/wordml/symex" xmlns:wpg="http://schemas.microsoft.com/office/word/2010/wordprocessingGroup" xmlns:wpi="http://schemas.microsoft.com/office/word/2010/wordprocessingInk" xmlns:wne="http://schemas.microsoft.com/office/word/2006/wordml" xmlns:wps="http://schemas.microsoft.com/office/word/2010/wordprocessingShape" mc:Ignorable="w14 w15 w16se wp14">
+<w:ftr xmlns:wpc="http://schemas.microsoft.com/office/word/2010/wordprocessingCanvas" xmlns:mc="http://schemas.openxmlformats.org/markup-compatibility/2006" xmlns:o="urn:schemas-microsoft-com:office:office" xmlns:r="http://schemas.openxmlformats.org/officeDocument/2006/relationships" xmlns:m="http://schemas.openxmlformats.org/officeDocument/2006/math" xmlns:v="urn:schemas-microsoft-com:vml" xmlns:wp14="http://schemas.microsoft.com/office/word/2010/wordprocessingDrawing" xmlns:wp="http://schemas.openxmlformats.org/drawingml/2006/wordprocessingDrawing" xmlns:w10="urn:schemas-microsoft-com:office:word" xmlns:w="http://schemas.openxmlformats.org/wordprocessingml/2006/main" xmlns:w14="http://schemas.microsoft.com/office/word/2010/wordml" xmlns:w15="http://schemas.microsoft.com/office/word/2012/wordml" xmlns:wpg="http://schemas.microsoft.com/office/word/2010/wordprocessingGroup" xmlns:wpi="http://schemas.microsoft.com/office/word/2010/wordprocessingInk" xmlns:wne="http://schemas.microsoft.com/office/word/2006/wordml" xmlns:wps="http://schemas.microsoft.com/office/word/2010/wordprocessingShape" mc:Ignorable="w14 w15 wp14">
   <w:tbl>
     <w:tblPr>
       <w:bidiVisual/>
@@ -37324,7 +37340,7 @@
               <w:szCs w:val="20"/>
               <w:rtl/>
             </w:rPr>
-            <w:t>8</w:t>
+            <w:t>21</w:t>
           </w:r>
           <w:r>
             <w:rPr>
@@ -37425,7 +37441,7 @@
 </file>
 
 <file path=word/footnotes.xml><?xml version="1.0" encoding="utf-8"?>
-<w:footnotes xmlns:wpc="http://schemas.microsoft.com/office/word/2010/wordprocessingCanvas" xmlns:cx="http://schemas.microsoft.com/office/drawing/2014/chartex" xmlns:mc="http://schemas.openxmlformats.org/markup-compatibility/2006" xmlns:o="urn:schemas-microsoft-com:office:office" xmlns:r="http://schemas.openxmlformats.org/officeDocument/2006/relationships" xmlns:m="http://schemas.openxmlformats.org/officeDocument/2006/math" xmlns:v="urn:schemas-microsoft-com:vml" xmlns:wp14="http://schemas.microsoft.com/office/word/2010/wordprocessingDrawing" xmlns:wp="http://schemas.openxmlformats.org/drawingml/2006/wordprocessingDrawing" xmlns:w10="urn:schemas-microsoft-com:office:word" xmlns:w="http://schemas.openxmlformats.org/wordprocessingml/2006/main" xmlns:w14="http://schemas.microsoft.com/office/word/2010/wordml" xmlns:w15="http://schemas.microsoft.com/office/word/2012/wordml" xmlns:w16se="http://schemas.microsoft.com/office/word/2015/wordml/symex" xmlns:wpg="http://schemas.microsoft.com/office/word/2010/wordprocessingGroup" xmlns:wpi="http://schemas.microsoft.com/office/word/2010/wordprocessingInk" xmlns:wne="http://schemas.microsoft.com/office/word/2006/wordml" xmlns:wps="http://schemas.microsoft.com/office/word/2010/wordprocessingShape" mc:Ignorable="w14 w15 w16se wp14">
+<w:footnotes xmlns:wpc="http://schemas.microsoft.com/office/word/2010/wordprocessingCanvas" xmlns:mc="http://schemas.openxmlformats.org/markup-compatibility/2006" xmlns:o="urn:schemas-microsoft-com:office:office" xmlns:r="http://schemas.openxmlformats.org/officeDocument/2006/relationships" xmlns:m="http://schemas.openxmlformats.org/officeDocument/2006/math" xmlns:v="urn:schemas-microsoft-com:vml" xmlns:wp14="http://schemas.microsoft.com/office/word/2010/wordprocessingDrawing" xmlns:wp="http://schemas.openxmlformats.org/drawingml/2006/wordprocessingDrawing" xmlns:w10="urn:schemas-microsoft-com:office:word" xmlns:w="http://schemas.openxmlformats.org/wordprocessingml/2006/main" xmlns:w14="http://schemas.microsoft.com/office/word/2010/wordml" xmlns:w15="http://schemas.microsoft.com/office/word/2012/wordml" xmlns:wpg="http://schemas.microsoft.com/office/word/2010/wordprocessingGroup" xmlns:wpi="http://schemas.microsoft.com/office/word/2010/wordprocessingInk" xmlns:wne="http://schemas.microsoft.com/office/word/2006/wordml" xmlns:wps="http://schemas.microsoft.com/office/word/2010/wordprocessingShape" mc:Ignorable="w14 w15 wp14">
   <w:footnote w:type="separator" w:id="-1">
     <w:p>
       <w:pPr>
@@ -37475,7 +37491,7 @@
 </file>
 
 <file path=word/header1.xml><?xml version="1.0" encoding="utf-8"?>
-<w:hdr xmlns:wpc="http://schemas.microsoft.com/office/word/2010/wordprocessingCanvas" xmlns:cx="http://schemas.microsoft.com/office/drawing/2014/chartex" xmlns:mc="http://schemas.openxmlformats.org/markup-compatibility/2006" xmlns:o="urn:schemas-microsoft-com:office:office" xmlns:r="http://schemas.openxmlformats.org/officeDocument/2006/relationships" xmlns:m="http://schemas.openxmlformats.org/officeDocument/2006/math" xmlns:v="urn:schemas-microsoft-com:vml" xmlns:wp14="http://schemas.microsoft.com/office/word/2010/wordprocessingDrawing" xmlns:wp="http://schemas.openxmlformats.org/drawingml/2006/wordprocessingDrawing" xmlns:w10="urn:schemas-microsoft-com:office:word" xmlns:w="http://schemas.openxmlformats.org/wordprocessingml/2006/main" xmlns:w14="http://schemas.microsoft.com/office/word/2010/wordml" xmlns:w15="http://schemas.microsoft.com/office/word/2012/wordml" xmlns:w16se="http://schemas.microsoft.com/office/word/2015/wordml/symex" xmlns:wpg="http://schemas.microsoft.com/office/word/2010/wordprocessingGroup" xmlns:wpi="http://schemas.microsoft.com/office/word/2010/wordprocessingInk" xmlns:wne="http://schemas.microsoft.com/office/word/2006/wordml" xmlns:wps="http://schemas.microsoft.com/office/word/2010/wordprocessingShape" mc:Ignorable="w14 w15 w16se wp14">
+<w:hdr xmlns:wpc="http://schemas.microsoft.com/office/word/2010/wordprocessingCanvas" xmlns:mc="http://schemas.openxmlformats.org/markup-compatibility/2006" xmlns:o="urn:schemas-microsoft-com:office:office" xmlns:r="http://schemas.openxmlformats.org/officeDocument/2006/relationships" xmlns:m="http://schemas.openxmlformats.org/officeDocument/2006/math" xmlns:v="urn:schemas-microsoft-com:vml" xmlns:wp14="http://schemas.microsoft.com/office/word/2010/wordprocessingDrawing" xmlns:wp="http://schemas.openxmlformats.org/drawingml/2006/wordprocessingDrawing" xmlns:w10="urn:schemas-microsoft-com:office:word" xmlns:w="http://schemas.openxmlformats.org/wordprocessingml/2006/main" xmlns:w14="http://schemas.microsoft.com/office/word/2010/wordml" xmlns:w15="http://schemas.microsoft.com/office/word/2012/wordml" xmlns:wpg="http://schemas.microsoft.com/office/word/2010/wordprocessingGroup" xmlns:wpi="http://schemas.microsoft.com/office/word/2010/wordprocessingInk" xmlns:wne="http://schemas.microsoft.com/office/word/2006/wordml" xmlns:wps="http://schemas.microsoft.com/office/word/2010/wordprocessingShape" mc:Ignorable="w14 w15 wp14">
   <w:tbl>
     <w:tblPr>
       <w:tblW w:w="10767" w:type="dxa"/>
@@ -37491,9 +37507,9 @@
       <w:tblLook w:val="04A0" w:firstRow="1" w:lastRow="0" w:firstColumn="1" w:lastColumn="0" w:noHBand="0" w:noVBand="1"/>
     </w:tblPr>
     <w:tblGrid>
-      <w:gridCol w:w="3070"/>
-      <w:gridCol w:w="5412"/>
-      <w:gridCol w:w="2285"/>
+      <w:gridCol w:w="3069"/>
+      <w:gridCol w:w="5409"/>
+      <w:gridCol w:w="2289"/>
     </w:tblGrid>
     <w:tr>
       <w:trPr>
@@ -37672,7 +37688,7 @@
                 <v:path o:extrusionok="f" gradientshapeok="t" o:connecttype="rect"/>
                 <o:lock v:ext="edit" aspectratio="t"/>
               </v:shapetype>
-              <v:shape id="Picture 2" o:spid="_x0000_i1025" type="#_x0000_t75" alt="Description: C:\Users\f.tasviri.ISRC\Desktop\arm\آرم.jpg" style="width:103.45pt;height:55.45pt;visibility:visible">
+              <v:shape id="Picture 2" o:spid="_x0000_i1025" type="#_x0000_t75" alt="Description: C:\Users\f.tasviri.ISRC\Desktop\arm\آرم.jpg" style="width:103.7pt;height:55.3pt;visibility:visible">
                 <v:imagedata r:id="rId1" o:title="آرم"/>
               </v:shape>
             </w:pict>
@@ -37764,7 +37780,7 @@
 </file>
 
 <file path=word/numbering.xml><?xml version="1.0" encoding="utf-8"?>
-<w:numbering xmlns:wpc="http://schemas.microsoft.com/office/word/2010/wordprocessingCanvas" xmlns:cx="http://schemas.microsoft.com/office/drawing/2014/chartex" xmlns:mc="http://schemas.openxmlformats.org/markup-compatibility/2006" xmlns:o="urn:schemas-microsoft-com:office:office" xmlns:r="http://schemas.openxmlformats.org/officeDocument/2006/relationships" xmlns:m="http://schemas.openxmlformats.org/officeDocument/2006/math" xmlns:v="urn:schemas-microsoft-com:vml" xmlns:wp14="http://schemas.microsoft.com/office/word/2010/wordprocessingDrawing" xmlns:wp="http://schemas.openxmlformats.org/drawingml/2006/wordprocessingDrawing" xmlns:w10="urn:schemas-microsoft-com:office:word" xmlns:w="http://schemas.openxmlformats.org/wordprocessingml/2006/main" xmlns:w14="http://schemas.microsoft.com/office/word/2010/wordml" xmlns:w15="http://schemas.microsoft.com/office/word/2012/wordml" xmlns:w16se="http://schemas.microsoft.com/office/word/2015/wordml/symex" xmlns:wpg="http://schemas.microsoft.com/office/word/2010/wordprocessingGroup" xmlns:wpi="http://schemas.microsoft.com/office/word/2010/wordprocessingInk" xmlns:wne="http://schemas.microsoft.com/office/word/2006/wordml" xmlns:wps="http://schemas.microsoft.com/office/word/2010/wordprocessingShape" mc:Ignorable="w14 w15 w16se wp14">
+<w:numbering xmlns:wpc="http://schemas.microsoft.com/office/word/2010/wordprocessingCanvas" xmlns:mc="http://schemas.openxmlformats.org/markup-compatibility/2006" xmlns:o="urn:schemas-microsoft-com:office:office" xmlns:r="http://schemas.openxmlformats.org/officeDocument/2006/relationships" xmlns:m="http://schemas.openxmlformats.org/officeDocument/2006/math" xmlns:v="urn:schemas-microsoft-com:vml" xmlns:wp14="http://schemas.microsoft.com/office/word/2010/wordprocessingDrawing" xmlns:wp="http://schemas.openxmlformats.org/drawingml/2006/wordprocessingDrawing" xmlns:w10="urn:schemas-microsoft-com:office:word" xmlns:w="http://schemas.openxmlformats.org/wordprocessingml/2006/main" xmlns:w14="http://schemas.microsoft.com/office/word/2010/wordml" xmlns:w15="http://schemas.microsoft.com/office/word/2012/wordml" xmlns:wpg="http://schemas.microsoft.com/office/word/2010/wordprocessingGroup" xmlns:wpi="http://schemas.microsoft.com/office/word/2010/wordprocessingInk" xmlns:wne="http://schemas.microsoft.com/office/word/2006/wordml" xmlns:wps="http://schemas.microsoft.com/office/word/2010/wordprocessingShape" mc:Ignorable="w14 w15 wp14">
   <w:abstractNum w:abstractNumId="0" w15:restartNumberingAfterBreak="0">
     <w:nsid w:val="05E308A0"/>
     <w:multiLevelType w:val="multilevel"/>
@@ -40336,7 +40352,7 @@
 </file>
 
 <file path=word/styles.xml><?xml version="1.0" encoding="utf-8"?>
-<w:styles xmlns:mc="http://schemas.openxmlformats.org/markup-compatibility/2006" xmlns:r="http://schemas.openxmlformats.org/officeDocument/2006/relationships" xmlns:w="http://schemas.openxmlformats.org/wordprocessingml/2006/main" xmlns:w14="http://schemas.microsoft.com/office/word/2010/wordml" xmlns:w15="http://schemas.microsoft.com/office/word/2012/wordml" xmlns:w16se="http://schemas.microsoft.com/office/word/2015/wordml/symex" mc:Ignorable="w14 w15 w16se">
+<w:styles xmlns:mc="http://schemas.openxmlformats.org/markup-compatibility/2006" xmlns:r="http://schemas.openxmlformats.org/officeDocument/2006/relationships" xmlns:w="http://schemas.openxmlformats.org/wordprocessingml/2006/main" xmlns:w14="http://schemas.microsoft.com/office/word/2010/wordml" xmlns:w15="http://schemas.microsoft.com/office/word/2012/wordml" mc:Ignorable="w14 w15">
   <w:docDefaults>
     <w:rPrDefault>
       <w:rPr>
@@ -42623,6 +42639,15 @@
 </file>
 
 <file path=customXml/item1.xml><?xml version="1.0" encoding="utf-8"?>
+<?mso-contentType ?>
+<FormTemplates xmlns="http://schemas.microsoft.com/sharepoint/v3/contenttype/forms">
+  <Display>DocumentLibraryForm</Display>
+  <Edit>DocumentLibraryForm</Edit>
+  <New>DocumentLibraryForm</New>
+</FormTemplates>
+</file>
+
+<file path=customXml/item2.xml><?xml version="1.0" encoding="utf-8"?>
 <ct:contentTypeSchema xmlns:ct="http://schemas.microsoft.com/office/2006/metadata/contentType" xmlns:ma="http://schemas.microsoft.com/office/2006/metadata/properties/metaAttributes" ct:_="" ma:_="" ma:contentTypeName="مستند" ma:contentTypeID="0x0101000928E2C3898544449BA955CD60FEE36B" ma:contentTypeVersion="0" ma:contentTypeDescription="ایجاد سند جدید" ma:contentTypeScope="" ma:versionID="77f8427908a85c2dc595b8a7c9713776">
   <xsd:schema xmlns:xsd="http://www.w3.org/2001/XMLSchema" xmlns:xs="http://www.w3.org/2001/XMLSchema" xmlns:p="http://schemas.microsoft.com/office/2006/metadata/properties" targetNamespace="http://schemas.microsoft.com/office/2006/metadata/properties" ma:root="true" ma:fieldsID="d1d9497f46ae73fa5a05938278fdd63f">
     <xsd:element name="properties">
@@ -42736,19 +42761,10 @@
 </ct:contentTypeSchema>
 </file>
 
-<file path=customXml/item2.xml><?xml version="1.0" encoding="utf-8"?>
+<file path=customXml/item3.xml><?xml version="1.0" encoding="utf-8"?>
 <p:properties xmlns:p="http://schemas.microsoft.com/office/2006/metadata/properties" xmlns:xsi="http://www.w3.org/2001/XMLSchema-instance" xmlns:pc="http://schemas.microsoft.com/office/infopath/2007/PartnerControls">
   <documentManagement/>
 </p:properties>
-</file>
-
-<file path=customXml/item3.xml><?xml version="1.0" encoding="utf-8"?>
-<?mso-contentType ?>
-<FormTemplates xmlns="http://schemas.microsoft.com/sharepoint/v3/contenttype/forms">
-  <Display>DocumentLibraryForm</Display>
-  <Edit>DocumentLibraryForm</Edit>
-  <New>DocumentLibraryForm</New>
-</FormTemplates>
 </file>
 
 <file path=customXml/item4.xml><?xml version="1.0" encoding="utf-8"?>
@@ -42805,6 +42821,14 @@
 </file>
 
 <file path=customXml/itemProps1.xml><?xml version="1.0" encoding="utf-8"?>
+<ds:datastoreItem xmlns:ds="http://schemas.openxmlformats.org/officeDocument/2006/customXml" ds:itemID="{AA0F5750-59E4-4AC2-876B-B6F29046DB51}">
+  <ds:schemaRefs>
+    <ds:schemaRef ds:uri="http://schemas.microsoft.com/sharepoint/v3/contenttype/forms"/>
+  </ds:schemaRefs>
+</ds:datastoreItem>
+</file>
+
+<file path=customXml/itemProps2.xml><?xml version="1.0" encoding="utf-8"?>
 <ds:datastoreItem xmlns:ds="http://schemas.openxmlformats.org/officeDocument/2006/customXml" ds:itemID="{47691FD7-5663-490F-B5E0-FCF0C8B442DE}">
   <ds:schemaRefs>
     <ds:schemaRef ds:uri="http://schemas.microsoft.com/office/2006/metadata/contentType"/>
@@ -42820,25 +42844,23 @@
 </ds:datastoreItem>
 </file>
 
-<file path=customXml/itemProps2.xml><?xml version="1.0" encoding="utf-8"?>
+<file path=customXml/itemProps3.xml><?xml version="1.0" encoding="utf-8"?>
 <ds:datastoreItem xmlns:ds="http://schemas.openxmlformats.org/officeDocument/2006/customXml" ds:itemID="{0B5CE803-5120-416E-B705-8194F2C2099E}">
   <ds:schemaRefs>
     <ds:schemaRef ds:uri="http://schemas.microsoft.com/office/2006/metadata/properties"/>
+    <ds:schemaRef ds:uri="http://schemas.microsoft.com/office/2006/documentManagement/types"/>
+    <ds:schemaRef ds:uri="http://www.w3.org/XML/1998/namespace"/>
+    <ds:schemaRef ds:uri="http://purl.org/dc/terms/"/>
+    <ds:schemaRef ds:uri="http://purl.org/dc/dcmitype/"/>
+    <ds:schemaRef ds:uri="http://purl.org/dc/elements/1.1/"/>
+    <ds:schemaRef ds:uri="http://schemas.openxmlformats.org/package/2006/metadata/core-properties"/>
     <ds:schemaRef ds:uri="http://schemas.microsoft.com/office/infopath/2007/PartnerControls"/>
   </ds:schemaRefs>
 </ds:datastoreItem>
 </file>
 
-<file path=customXml/itemProps3.xml><?xml version="1.0" encoding="utf-8"?>
-<ds:datastoreItem xmlns:ds="http://schemas.openxmlformats.org/officeDocument/2006/customXml" ds:itemID="{AA0F5750-59E4-4AC2-876B-B6F29046DB51}">
-  <ds:schemaRefs>
-    <ds:schemaRef ds:uri="http://schemas.microsoft.com/sharepoint/v3/contenttype/forms"/>
-  </ds:schemaRefs>
-</ds:datastoreItem>
-</file>
-
 <file path=customXml/itemProps4.xml><?xml version="1.0" encoding="utf-8"?>
-<ds:datastoreItem xmlns:ds="http://schemas.openxmlformats.org/officeDocument/2006/customXml" ds:itemID="{4A251A20-3C80-4E7E-ADE3-432CE5197663}">
+<ds:datastoreItem xmlns:ds="http://schemas.openxmlformats.org/officeDocument/2006/customXml" ds:itemID="{8CDE85EF-29C2-47C5-8A5D-A7C560009D9A}">
   <ds:schemaRefs>
     <ds:schemaRef ds:uri="http://schemas.openxmlformats.org/officeDocument/2006/bibliography"/>
   </ds:schemaRefs>

</xml_diff>